<commit_message>
slight edit after johannes' comment
</commit_message>
<xml_diff>
--- a/mhf_reply_ref_2.docx
+++ b/mhf_reply_ref_2.docx
@@ -54,91 +54,45 @@
           <w:bCs/>
           <w:color w:val="000000" w:themeColor="text1"/>
         </w:rPr>
-        <w:t xml:space="preserve">The manuscript presents a </w:t>
-      </w:r>
-      <w:proofErr w:type="spellStart"/>
-      <w:r>
-        <w:rPr>
-          <w:b/>
-          <w:bCs/>
-          <w:color w:val="000000" w:themeColor="text1"/>
-        </w:rPr>
-        <w:t>variational</w:t>
-      </w:r>
-      <w:proofErr w:type="spellEnd"/>
-      <w:r>
-        <w:rPr>
-          <w:b/>
-          <w:bCs/>
-          <w:color w:val="000000" w:themeColor="text1"/>
-        </w:rPr>
-        <w:t xml:space="preserve"> approach to obtain the</w:t>
-      </w:r>
-      <w:r>
-        <w:rPr>
-          <w:rFonts w:ascii="MS Mincho" w:eastAsia="MS Mincho" w:hAnsi="MS Mincho" w:cs="MS Mincho"/>
-          <w:b/>
-          <w:bCs/>
-          <w:color w:val="000000" w:themeColor="text1"/>
-          <w:kern w:val="1"/>
-        </w:rPr>
-        <w:t> -</w:t>
-      </w:r>
-      <w:proofErr w:type="spellStart"/>
-      <w:r>
-        <w:rPr>
-          <w:b/>
-          <w:bCs/>
-          <w:color w:val="000000" w:themeColor="text1"/>
-        </w:rPr>
-        <w:t>eigenspectrum</w:t>
-      </w:r>
-      <w:proofErr w:type="spellEnd"/>
-      <w:r>
-        <w:rPr>
-          <w:b/>
-          <w:bCs/>
-          <w:color w:val="000000" w:themeColor="text1"/>
-        </w:rPr>
-        <w:t xml:space="preserve"> of light-matter interaction models in the context of</w:t>
-      </w:r>
-      <w:r>
-        <w:rPr>
-          <w:rFonts w:ascii="MS Mincho" w:eastAsia="MS Mincho" w:hAnsi="MS Mincho" w:cs="MS Mincho"/>
-          <w:b/>
-          <w:bCs/>
-          <w:color w:val="000000" w:themeColor="text1"/>
-          <w:kern w:val="1"/>
-        </w:rPr>
-        <w:t> -</w:t>
-      </w:r>
-      <w:r>
-        <w:rPr>
-          <w:b/>
-          <w:bCs/>
-          <w:color w:val="000000" w:themeColor="text1"/>
-        </w:rPr>
-        <w:t xml:space="preserve">cavity QED. The approach aims at describing the </w:t>
-      </w:r>
-      <w:proofErr w:type="spellStart"/>
-      <w:r>
-        <w:rPr>
-          <w:b/>
-          <w:bCs/>
-          <w:color w:val="000000" w:themeColor="text1"/>
-        </w:rPr>
-        <w:t>ultrastrong</w:t>
-      </w:r>
-      <w:proofErr w:type="spellEnd"/>
-      <w:r>
-        <w:rPr>
-          <w:b/>
-          <w:bCs/>
-          <w:color w:val="000000" w:themeColor="text1"/>
-        </w:rPr>
-        <w:t xml:space="preserve"> coupling</w:t>
+        <w:t>The manuscript presents a variational approach to obtain the</w:t>
+      </w:r>
+      <w:r>
+        <w:rPr>
+          <w:rFonts w:ascii="MS Mincho" w:eastAsia="MS Mincho" w:hAnsi="MS Mincho" w:cs="MS Mincho"/>
+          <w:b/>
+          <w:bCs/>
+          <w:color w:val="000000" w:themeColor="text1"/>
+          <w:kern w:val="1"/>
+        </w:rPr>
+        <w:t> +</w:t>
+      </w:r>
+      <w:r>
+        <w:rPr>
+          <w:b/>
+          <w:bCs/>
+          <w:color w:val="000000" w:themeColor="text1"/>
+        </w:rPr>
+        <w:t>eigenspectrum of light-matter interaction models in the context of</w:t>
+      </w:r>
+      <w:r>
+        <w:rPr>
+          <w:rFonts w:ascii="MS Mincho" w:eastAsia="MS Mincho" w:hAnsi="MS Mincho" w:cs="MS Mincho"/>
+          <w:b/>
+          <w:bCs/>
+          <w:color w:val="000000" w:themeColor="text1"/>
+          <w:kern w:val="1"/>
+        </w:rPr>
+        <w:t> +</w:t>
+      </w:r>
+      <w:r>
+        <w:rPr>
+          <w:b/>
+          <w:bCs/>
+          <w:color w:val="000000" w:themeColor="text1"/>
+        </w:rPr>
+        <w:t>cavity QED. The approach aims at describing the ultrastrong coupling</w:t>
       </w:r>
       <w:r>
         <w:rPr>
@@ -215,25 +169,7 @@
           <w:bCs/>
           <w:color w:val="000000" w:themeColor="text1"/>
         </w:rPr>
-        <w:t xml:space="preserve">theory, the proposed approximated approach has the advantage of making it possible to investigate different interesting properties which are not accessible with exact methods. Remarkably, the proposed method allows one to obtain information on the real-space distribution of the cavity modes. The authors apply the method to an example that serves as a benchmark and that elucidates the origin of the saturation of the light-matter coupling strength in the </w:t>
-      </w:r>
-      <w:proofErr w:type="spellStart"/>
-      <w:r>
-        <w:rPr>
-          <w:b/>
-          <w:bCs/>
-          <w:color w:val="000000" w:themeColor="text1"/>
-        </w:rPr>
-        <w:t>ultrastrong</w:t>
-      </w:r>
-      <w:proofErr w:type="spellEnd"/>
-      <w:r>
-        <w:rPr>
-          <w:b/>
-          <w:bCs/>
-          <w:color w:val="000000" w:themeColor="text1"/>
-        </w:rPr>
-        <w:t xml:space="preserve"> coupling regime.</w:t>
+        <w:t>theory, the proposed approximated approach has the advantage of making it possible to investigate different interesting properties which are not accessible with exact methods. Remarkably, the proposed method allows one to obtain information on the real-space distribution of the cavity modes. The authors apply the method to an example that serves as a benchmark and that elucidates the origin of the saturation of the light-matter coupling strength in the ultrastrong coupling regime.</w:t>
       </w:r>
       <w:r>
         <w:rPr>
@@ -396,57 +332,25 @@
           <w:b/>
           <w:color w:val="000000" w:themeColor="text1"/>
         </w:rPr>
-        <w:t xml:space="preserve">- The authors demonstrate the effectiveness of the </w:t>
-      </w:r>
-      <w:proofErr w:type="spellStart"/>
-      <w:r>
-        <w:rPr>
-          <w:b/>
-          <w:color w:val="000000" w:themeColor="text1"/>
-        </w:rPr>
-        <w:t>variational</w:t>
-      </w:r>
-      <w:proofErr w:type="spellEnd"/>
-      <w:r>
-        <w:rPr>
-          <w:b/>
-          <w:color w:val="000000" w:themeColor="text1"/>
-        </w:rPr>
-        <w:t xml:space="preserve"> method</w:t>
-      </w:r>
-      <w:r>
-        <w:rPr>
-          <w:rFonts w:ascii="MS Mincho" w:eastAsia="MS Mincho" w:hAnsi="MS Mincho" w:cs="MS Mincho"/>
-          <w:b/>
-          <w:bCs/>
-          <w:color w:val="000000" w:themeColor="text1"/>
-          <w:kern w:val="1"/>
-        </w:rPr>
-        <w:t> -</w:t>
-      </w:r>
-      <w:r>
-        <w:rPr>
-          <w:b/>
-          <w:color w:val="000000" w:themeColor="text1"/>
-        </w:rPr>
-        <w:t xml:space="preserve">testing it on a simple </w:t>
-      </w:r>
-      <w:proofErr w:type="spellStart"/>
-      <w:r>
-        <w:rPr>
-          <w:b/>
-          <w:color w:val="000000" w:themeColor="text1"/>
-        </w:rPr>
-        <w:t>unidimensional</w:t>
-      </w:r>
-      <w:proofErr w:type="spellEnd"/>
-      <w:r>
-        <w:rPr>
-          <w:b/>
-          <w:color w:val="000000" w:themeColor="text1"/>
-        </w:rPr>
-        <w:t xml:space="preserve"> model, for different numbers of</w:t>
+        <w:t>- The authors demonstrate the effectiveness of the variational method</w:t>
+      </w:r>
+      <w:r>
+        <w:rPr>
+          <w:rFonts w:ascii="MS Mincho" w:eastAsia="MS Mincho" w:hAnsi="MS Mincho" w:cs="MS Mincho"/>
+          <w:b/>
+          <w:bCs/>
+          <w:color w:val="000000" w:themeColor="text1"/>
+          <w:kern w:val="1"/>
+        </w:rPr>
+        <w:t> +</w:t>
+      </w:r>
+      <w:r>
+        <w:rPr>
+          <w:b/>
+          <w:color w:val="000000" w:themeColor="text1"/>
+        </w:rPr>
+        <w:t>testing it on a simple unidimensional model, for different numbers of</w:t>
       </w:r>
       <w:r>
         <w:rPr>
@@ -482,23 +386,7 @@
           <w:b/>
           <w:color w:val="000000" w:themeColor="text1"/>
         </w:rPr>
-        <w:t xml:space="preserve">the </w:t>
-      </w:r>
-      <w:proofErr w:type="spellStart"/>
-      <w:r>
-        <w:rPr>
-          <w:b/>
-          <w:color w:val="000000" w:themeColor="text1"/>
-        </w:rPr>
-        <w:t>eigenenergies</w:t>
-      </w:r>
-      <w:proofErr w:type="spellEnd"/>
-      <w:r>
-        <w:rPr>
-          <w:b/>
-          <w:color w:val="000000" w:themeColor="text1"/>
-        </w:rPr>
-        <w:t xml:space="preserve"> are in very good agreement with the results of</w:t>
+        <w:t>the eigenenergies are in very good agreement with the results of</w:t>
       </w:r>
       <w:r>
         <w:rPr>
@@ -588,23 +476,7 @@
           <w:b/>
           <w:color w:val="000000" w:themeColor="text1"/>
         </w:rPr>
-        <w:t xml:space="preserve">discuss whether the approximated </w:t>
-      </w:r>
-      <w:proofErr w:type="spellStart"/>
-      <w:r>
-        <w:rPr>
-          <w:b/>
-          <w:color w:val="000000" w:themeColor="text1"/>
-        </w:rPr>
-        <w:t>eigenstates</w:t>
-      </w:r>
-      <w:proofErr w:type="spellEnd"/>
-      <w:r>
-        <w:rPr>
-          <w:b/>
-          <w:color w:val="000000" w:themeColor="text1"/>
-        </w:rPr>
-        <w:t xml:space="preserve"> reproduce faithfully</w:t>
+        <w:t>discuss whether the approximated eigenstates reproduce faithfully</w:t>
       </w:r>
       <w:r>
         <w:rPr>
@@ -629,39 +501,7 @@
           <w:b/>
           <w:color w:val="000000" w:themeColor="text1"/>
         </w:rPr>
-        <w:t xml:space="preserve">Moreover, as correlations are included only </w:t>
-      </w:r>
-      <w:proofErr w:type="spellStart"/>
-      <w:r>
-        <w:rPr>
-          <w:b/>
-          <w:color w:val="000000" w:themeColor="text1"/>
-        </w:rPr>
-        <w:t>perturbatively</w:t>
-      </w:r>
-      <w:proofErr w:type="spellEnd"/>
-      <w:r>
-        <w:rPr>
-          <w:b/>
-          <w:color w:val="000000" w:themeColor="text1"/>
-        </w:rPr>
-        <w:t xml:space="preserve">, it would be interesting to show if the method can reproduce the amount of correlations or entanglement of the numerically-evaluated </w:t>
-      </w:r>
-      <w:proofErr w:type="spellStart"/>
-      <w:r>
-        <w:rPr>
-          <w:b/>
-          <w:color w:val="000000" w:themeColor="text1"/>
-        </w:rPr>
-        <w:t>eigenstates</w:t>
-      </w:r>
-      <w:proofErr w:type="spellEnd"/>
-      <w:r>
-        <w:rPr>
-          <w:b/>
-          <w:color w:val="000000" w:themeColor="text1"/>
-        </w:rPr>
-        <w:t>.</w:t>
+        <w:t>Moreover, as correlations are included only perturbatively, it would be interesting to show if the method can reproduce the amount of correlations or entanglement of the numerically-evaluated eigenstates.</w:t>
       </w:r>
       <w:r>
         <w:rPr>
@@ -715,21 +555,7 @@
         <w:rPr>
           <w:color w:val="000000" w:themeColor="text1"/>
         </w:rPr>
-        <w:t xml:space="preserve"> important question. In order to give a partial answer to this question, we take up the estimation of a correlated observable (between the matter and photon), as may become relevant in future experiments on </w:t>
-      </w:r>
-      <w:proofErr w:type="spellStart"/>
-      <w:r>
-        <w:rPr>
-          <w:color w:val="000000" w:themeColor="text1"/>
-        </w:rPr>
-        <w:t>ultrastrong</w:t>
-      </w:r>
-      <w:proofErr w:type="spellEnd"/>
-      <w:r>
-        <w:rPr>
-          <w:color w:val="000000" w:themeColor="text1"/>
-        </w:rPr>
-        <w:t xml:space="preserve"> light-matter coupling. Such an observable,</w:t>
+        <w:t xml:space="preserve"> important question. In order to give a partial answer to this question, we take up the estimation of a correlated observable (between the matter and photon), as may become relevant in future experiments on ultrastrong light-matter coupling. Such an observable,</w:t>
       </w:r>
       <w:r>
         <w:rPr>
@@ -913,77 +739,7 @@
         <w:rPr>
           <w:color w:val="000000" w:themeColor="text1"/>
         </w:rPr>
-        <w:t xml:space="preserve"> variationally, perturba</w:t>
-      </w:r>
-      <w:proofErr w:type="spellStart"/>
-      <w:r>
-        <w:rPr>
-          <w:color w:val="000000" w:themeColor="text1"/>
-        </w:rPr>
-        <w:t>tively</w:t>
-      </w:r>
-      <w:proofErr w:type="spellEnd"/>
-      <w:r>
-        <w:rPr>
-          <w:color w:val="000000" w:themeColor="text1"/>
-        </w:rPr>
-        <w:t xml:space="preserve">, and via numerical </w:t>
-      </w:r>
-      <w:proofErr w:type="spellStart"/>
-      <w:r>
-        <w:rPr>
-          <w:color w:val="000000" w:themeColor="text1"/>
-        </w:rPr>
-        <w:t>diagonalization</w:t>
-      </w:r>
-      <w:proofErr w:type="spellEnd"/>
-      <w:r>
-        <w:rPr>
-          <w:color w:val="000000" w:themeColor="text1"/>
-        </w:rPr>
-        <w:t xml:space="preserve">, as a function of the coupling, for the case of a two-level system. As can be seen, the </w:t>
-      </w:r>
-      <w:proofErr w:type="spellStart"/>
-      <w:r>
-        <w:rPr>
-          <w:color w:val="000000" w:themeColor="text1"/>
-        </w:rPr>
-        <w:t>perturbative</w:t>
-      </w:r>
-      <w:proofErr w:type="spellEnd"/>
-      <w:r>
-        <w:rPr>
-          <w:color w:val="000000" w:themeColor="text1"/>
-        </w:rPr>
-        <w:t xml:space="preserve"> calculation severely overestimates the magnitude of this correlated observable, while the numerical and </w:t>
-      </w:r>
-      <w:proofErr w:type="spellStart"/>
-      <w:r>
-        <w:rPr>
-          <w:color w:val="000000" w:themeColor="text1"/>
-        </w:rPr>
-        <w:t>variational</w:t>
-      </w:r>
-      <w:proofErr w:type="spellEnd"/>
-      <w:r>
-        <w:rPr>
-          <w:color w:val="000000" w:themeColor="text1"/>
-        </w:rPr>
-        <w:t xml:space="preserve"> calculations agree much better. Within the </w:t>
-      </w:r>
-      <w:proofErr w:type="spellStart"/>
-      <w:r>
-        <w:rPr>
-          <w:color w:val="000000" w:themeColor="text1"/>
-        </w:rPr>
-        <w:t>variational</w:t>
-      </w:r>
-      <w:proofErr w:type="spellEnd"/>
-      <w:r>
-        <w:rPr>
-          <w:color w:val="000000" w:themeColor="text1"/>
-        </w:rPr>
-        <w:t xml:space="preserve"> theory, </w:t>
+        <w:t xml:space="preserve"> variationally, perturbatively, and via numerical diagonalization, as a function of the coupling, for the case of a two-level system. As can be seen, the perturbative calculation severely overestimates the magnitude of this correlated observable, while the numerical and variational calculations agree much better. Within the variational theory, </w:t>
       </w:r>
       <w:r>
         <w:rPr>
@@ -1011,49 +767,7 @@
         <w:rPr>
           <w:color w:val="000000" w:themeColor="text1"/>
         </w:rPr>
-        <w:t xml:space="preserve">This strong agreement suggests not only that our framework indeed can reproduce other observables besides the total energy. It also suggests that despite treating correlation/entanglement between matter and photons </w:t>
-      </w:r>
-      <w:proofErr w:type="spellStart"/>
-      <w:r>
-        <w:rPr>
-          <w:color w:val="000000" w:themeColor="text1"/>
-        </w:rPr>
-        <w:t>perturbatively</w:t>
-      </w:r>
-      <w:proofErr w:type="spellEnd"/>
-      <w:r>
-        <w:rPr>
-          <w:color w:val="000000" w:themeColor="text1"/>
-        </w:rPr>
-        <w:t xml:space="preserve">, the expectation values calculated differ vastly from the predictions of perturbation theory in the bare modes. On some level, this is also to be expected because despite treating correlation </w:t>
-      </w:r>
-      <w:proofErr w:type="spellStart"/>
-      <w:r>
-        <w:rPr>
-          <w:color w:val="000000" w:themeColor="text1"/>
-        </w:rPr>
-        <w:t>perturbatively</w:t>
-      </w:r>
-      <w:proofErr w:type="spellEnd"/>
-      <w:r>
-        <w:rPr>
-          <w:color w:val="000000" w:themeColor="text1"/>
-        </w:rPr>
-        <w:t xml:space="preserve">, the energies are in extremely good agreement with exact </w:t>
-      </w:r>
-      <w:proofErr w:type="spellStart"/>
-      <w:r>
-        <w:rPr>
-          <w:color w:val="000000" w:themeColor="text1"/>
-        </w:rPr>
-        <w:t>diagonalization</w:t>
-      </w:r>
-      <w:proofErr w:type="spellEnd"/>
-      <w:r>
-        <w:rPr>
-          <w:color w:val="000000" w:themeColor="text1"/>
-        </w:rPr>
-        <w:t xml:space="preserve">. They would not be </w:t>
+        <w:t xml:space="preserve">This strong agreement suggests not only that our framework indeed can reproduce other observables besides the total energy. It also suggests that despite treating correlation/entanglement between matter and photons perturbatively, the expectation values calculated differ vastly from the predictions of perturbation theory in the bare modes. On some level, this is also to be expected because despite treating correlation perturbatively, the energies are in extremely good agreement with exact diagonalization. They would not be </w:t>
       </w:r>
       <w:r>
         <w:rPr>
@@ -1129,12 +843,13 @@
       <w:r>
         <w:rPr>
           <w:rFonts w:eastAsia="Times New Roman"/>
+          <w:noProof/>
           <w:color w:val="000000" w:themeColor="text1"/>
         </w:rPr>
         <w:drawing>
-          <wp:inline distT="0" distB="0" distL="0" distR="0" wp14:anchorId="32367BA9" wp14:editId="7A584270">
-            <wp:extent cx="2488985" cy="2136140"/>
-            <wp:effectExtent l="0" t="0" r="635" b="0"/>
+          <wp:inline distT="0" distB="0" distL="0" distR="0" wp14:anchorId="32367BA9" wp14:editId="78D694BE">
+            <wp:extent cx="3421244" cy="2936240"/>
+            <wp:effectExtent l="0" t="0" r="8255" b="10160"/>
             <wp:docPr id="1" name="Picture 1"/>
             <wp:cNvGraphicFramePr>
               <a:graphicFrameLocks xmlns:a="http://schemas.openxmlformats.org/drawingml/2006/main" noChangeAspect="1"/>
@@ -1155,7 +870,7 @@
                   <pic:spPr>
                     <a:xfrm>
                       <a:off x="0" y="0"/>
-                      <a:ext cx="2490229" cy="2137208"/>
+                      <a:ext cx="3426871" cy="2941069"/>
                     </a:xfrm>
                     <a:prstGeom prst="rect">
                       <a:avLst/>
@@ -1266,47 +981,7 @@
         <w:rPr>
           <w:color w:val="4472C4" w:themeColor="accent5"/>
         </w:rPr>
-        <w:t xml:space="preserve">Parameters are identical to those of the top panel of Fig. 2a, and show that despite correlations being treated </w:t>
-      </w:r>
-      <w:proofErr w:type="spellStart"/>
-      <w:r>
-        <w:rPr>
-          <w:color w:val="4472C4" w:themeColor="accent5"/>
-        </w:rPr>
-        <w:t>perturbatively</w:t>
-      </w:r>
-      <w:proofErr w:type="spellEnd"/>
-      <w:r>
-        <w:rPr>
-          <w:color w:val="4472C4" w:themeColor="accent5"/>
-        </w:rPr>
-        <w:t xml:space="preserve">, they are in excellent agreement with exact </w:t>
-      </w:r>
-      <w:proofErr w:type="spellStart"/>
-      <w:r>
-        <w:rPr>
-          <w:color w:val="4472C4" w:themeColor="accent5"/>
-        </w:rPr>
-        <w:t>diagonal</w:t>
-      </w:r>
-      <w:r>
-        <w:rPr>
-          <w:color w:val="4472C4" w:themeColor="accent5"/>
-        </w:rPr>
-        <w:t>ization</w:t>
-      </w:r>
-      <w:proofErr w:type="spellEnd"/>
-      <w:r>
-        <w:rPr>
-          <w:color w:val="4472C4" w:themeColor="accent5"/>
-        </w:rPr>
-        <w:t>, while in poor qualita</w:t>
-      </w:r>
-      <w:r>
-        <w:rPr>
-          <w:color w:val="4472C4" w:themeColor="accent5"/>
-        </w:rPr>
-        <w:t xml:space="preserve">tive and quantitative agreement with perturbation theory in the bare photonic modes. </w:t>
+        <w:t xml:space="preserve">Parameters are identical to those of the top panel of Fig. 2a, and show that despite correlations being treated perturbatively, they are in excellent agreement with exact diagonalization, while in poor qualitative and quantitative agreement with perturbation theory in the bare photonic modes. </w:t>
       </w:r>
     </w:p>
     <w:p>
@@ -1369,214 +1044,175 @@
         <w:rPr>
           <w:color w:val="000000" w:themeColor="text1"/>
         </w:rPr>
-        <w:t xml:space="preserve">, if we take the number of photons as an example of an observable that could be compared, one would find the </w:t>
-      </w:r>
-      <w:proofErr w:type="spellStart"/>
-      <w:r>
-        <w:rPr>
-          <w:color w:val="000000" w:themeColor="text1"/>
-        </w:rPr>
-        <w:t>variational</w:t>
-      </w:r>
-      <w:proofErr w:type="spellEnd"/>
+        <w:t>, if we take the number of photons as an example of an observable that could be compared, one would find the variational ansatz of Equation (4) would have no photons in the ground state, by virtue of us taking an effective vacuum state</w:t>
+      </w:r>
+      <w:r>
+        <w:rPr>
+          <w:color w:val="000000" w:themeColor="text1"/>
+        </w:rPr>
+        <w:t xml:space="preserve"> (of photons in the “interacting” modes)</w:t>
+      </w:r>
+      <w:r>
+        <w:rPr>
+          <w:color w:val="000000" w:themeColor="text1"/>
+        </w:rPr>
+        <w:t xml:space="preserve"> as our ansatz. Adding correlations perturbatively would lead to some small number of virtual photons</w:t>
+      </w:r>
+      <w:r>
+        <w:rPr>
+          <w:color w:val="000000" w:themeColor="text1"/>
+        </w:rPr>
+        <w:t xml:space="preserve"> (in the “interacting modes”)</w:t>
+      </w:r>
+      <w:r>
+        <w:rPr>
+          <w:color w:val="000000" w:themeColor="text1"/>
+        </w:rPr>
+        <w:t>, but this number would be far less than the expected number of photons</w:t>
+      </w:r>
+      <w:r>
+        <w:rPr>
+          <w:color w:val="000000" w:themeColor="text1"/>
+        </w:rPr>
+        <w:t xml:space="preserve"> (in the “bare (sine) modes”)</w:t>
+      </w:r>
+      <w:r>
+        <w:rPr>
+          <w:color w:val="000000" w:themeColor="text1"/>
+        </w:rPr>
+        <w:t xml:space="preserve"> calculated</w:t>
+      </w:r>
+      <w:r>
+        <w:rPr>
+          <w:color w:val="000000" w:themeColor="text1"/>
+        </w:rPr>
+        <w:t xml:space="preserve"> in the ground state</w:t>
+      </w:r>
+      <w:r>
+        <w:rPr>
+          <w:color w:val="000000" w:themeColor="text1"/>
+        </w:rPr>
+        <w:t xml:space="preserve"> using the exact wavefunction numerically</w:t>
+      </w:r>
+      <w:r>
+        <w:rPr>
+          <w:color w:val="000000" w:themeColor="text1"/>
+        </w:rPr>
+        <w:t xml:space="preserve"> (using the “bare” mode creation and annihilation operators)</w:t>
+      </w:r>
+      <w:r>
+        <w:rPr>
+          <w:color w:val="000000" w:themeColor="text1"/>
+        </w:rPr>
+        <w:t xml:space="preserve">. </w:t>
+      </w:r>
+      <w:r>
+        <w:rPr>
+          <w:color w:val="000000" w:themeColor="text1"/>
+        </w:rPr>
+        <w:t xml:space="preserve">This </w:t>
+      </w:r>
+      <w:r>
+        <w:rPr>
+          <w:color w:val="000000" w:themeColor="text1"/>
+        </w:rPr>
+        <w:t xml:space="preserve">small number of </w:t>
+      </w:r>
+      <w:r>
+        <w:rPr>
+          <w:color w:val="000000" w:themeColor="text1"/>
+        </w:rPr>
+        <w:t xml:space="preserve">“interacting </w:t>
+      </w:r>
+      <w:r>
+        <w:rPr>
+          <w:color w:val="000000" w:themeColor="text1"/>
+        </w:rPr>
+        <w:t>photons</w:t>
+      </w:r>
+      <w:r>
+        <w:rPr>
+          <w:color w:val="000000" w:themeColor="text1"/>
+        </w:rPr>
+        <w:t>”</w:t>
+      </w:r>
+      <w:bookmarkStart w:id="0" w:name="_GoBack"/>
+      <w:bookmarkEnd w:id="0"/>
+      <w:r>
+        <w:rPr>
+          <w:color w:val="000000" w:themeColor="text1"/>
+        </w:rPr>
+        <w:t xml:space="preserve"> in the variational case is quite physical, reflecting that </w:t>
+      </w:r>
+      <w:r>
+        <w:rPr>
+          <w:color w:val="000000" w:themeColor="text1"/>
+        </w:rPr>
+        <w:t>the photons in the ground state are in fact virtual, and would lead for example, to no photodetection signal.</w:t>
+      </w:r>
+      <w:r>
+        <w:rPr>
+          <w:color w:val="000000" w:themeColor="text1"/>
+        </w:rPr>
+        <w:t xml:space="preserve">  </w:t>
+      </w:r>
+    </w:p>
+    <w:p>
+      <w:pPr>
+        <w:widowControl w:val="0"/>
+        <w:autoSpaceDE w:val="0"/>
+        <w:autoSpaceDN w:val="0"/>
+        <w:adjustRightInd w:val="0"/>
+        <w:jc w:val="both"/>
+        <w:rPr>
+          <w:color w:val="000000" w:themeColor="text1"/>
+        </w:rPr>
+      </w:pPr>
+    </w:p>
+    <w:p>
+      <w:pPr>
+        <w:widowControl w:val="0"/>
+        <w:autoSpaceDE w:val="0"/>
+        <w:autoSpaceDN w:val="0"/>
+        <w:adjustRightInd w:val="0"/>
+        <w:jc w:val="both"/>
+        <w:rPr>
+          <w:color w:val="000000" w:themeColor="text1"/>
+        </w:rPr>
+      </w:pPr>
       <w:r>
         <w:rPr>
           <w:color w:val="000000" w:themeColor="text1"/>
         </w:rPr>
         <w:t xml:space="preserve"> </w:t>
       </w:r>
-      <w:proofErr w:type="spellStart"/>
-      <w:r>
-        <w:rPr>
-          <w:color w:val="000000" w:themeColor="text1"/>
-        </w:rPr>
-        <w:t>ansatz</w:t>
-      </w:r>
-      <w:proofErr w:type="spellEnd"/>
-      <w:r>
-        <w:rPr>
-          <w:color w:val="000000" w:themeColor="text1"/>
-        </w:rPr>
-        <w:t xml:space="preserve"> of Equation (4) would have no photons in the ground state, by virtue of us taking an effective vacuum state as our </w:t>
-      </w:r>
-      <w:proofErr w:type="spellStart"/>
-      <w:r>
-        <w:rPr>
-          <w:color w:val="000000" w:themeColor="text1"/>
-        </w:rPr>
-        <w:t>ansatz</w:t>
-      </w:r>
-      <w:proofErr w:type="spellEnd"/>
-      <w:r>
-        <w:rPr>
-          <w:color w:val="000000" w:themeColor="text1"/>
-        </w:rPr>
-        <w:t xml:space="preserve">. Adding correlations </w:t>
-      </w:r>
-      <w:proofErr w:type="spellStart"/>
-      <w:r>
-        <w:rPr>
-          <w:color w:val="000000" w:themeColor="text1"/>
-        </w:rPr>
-        <w:t>perturbatively</w:t>
-      </w:r>
-      <w:proofErr w:type="spellEnd"/>
-      <w:r>
-        <w:rPr>
-          <w:color w:val="000000" w:themeColor="text1"/>
-        </w:rPr>
-        <w:t xml:space="preserve"> would lead to some small number of virtual photons, but this number would be far less than the expected number of photons calculated</w:t>
-      </w:r>
-      <w:r>
-        <w:rPr>
-          <w:color w:val="000000" w:themeColor="text1"/>
-        </w:rPr>
-        <w:t xml:space="preserve"> in the ground state</w:t>
-      </w:r>
-      <w:r>
-        <w:rPr>
-          <w:color w:val="000000" w:themeColor="text1"/>
-        </w:rPr>
-        <w:t xml:space="preserve"> using the exact </w:t>
-      </w:r>
-      <w:proofErr w:type="spellStart"/>
-      <w:r>
-        <w:rPr>
-          <w:color w:val="000000" w:themeColor="text1"/>
-        </w:rPr>
-        <w:t>wavefunction</w:t>
-      </w:r>
-      <w:proofErr w:type="spellEnd"/>
-      <w:r>
-        <w:rPr>
-          <w:color w:val="000000" w:themeColor="text1"/>
-        </w:rPr>
-        <w:t xml:space="preserve"> numerically. Note that there is no inconsistency here: in the </w:t>
-      </w:r>
-      <w:proofErr w:type="spellStart"/>
-      <w:r>
-        <w:rPr>
-          <w:color w:val="000000" w:themeColor="text1"/>
-        </w:rPr>
-        <w:t>variational</w:t>
-      </w:r>
-      <w:proofErr w:type="spellEnd"/>
-      <w:r>
-        <w:rPr>
-          <w:color w:val="000000" w:themeColor="text1"/>
-        </w:rPr>
-        <w:t xml:space="preserve"> case, the number of photons is being counted </w:t>
-      </w:r>
-      <w:r>
-        <w:rPr>
-          <w:color w:val="000000" w:themeColor="text1"/>
-        </w:rPr>
-        <w:t>“</w:t>
-      </w:r>
-      <w:r>
-        <w:rPr>
-          <w:color w:val="000000" w:themeColor="text1"/>
-        </w:rPr>
-        <w:t>in the basis of the interacting modes</w:t>
-      </w:r>
-      <w:r>
-        <w:rPr>
-          <w:color w:val="000000" w:themeColor="text1"/>
-        </w:rPr>
-        <w:t>”</w:t>
-      </w:r>
-      <w:r>
-        <w:rPr>
-          <w:color w:val="000000" w:themeColor="text1"/>
-        </w:rPr>
-        <w:t xml:space="preserve"> shown in Fig. 2, while in the numerical calculation, photons are being counted in the basis of bare modes (see figure below</w:t>
-      </w:r>
-      <w:r>
-        <w:rPr>
-          <w:color w:val="000000" w:themeColor="text1"/>
-        </w:rPr>
-        <w:t>, which is now Fig. S1 of the Supplementary Information</w:t>
-      </w:r>
-      <w:r>
-        <w:rPr>
-          <w:color w:val="000000" w:themeColor="text1"/>
-        </w:rPr>
-        <w:t xml:space="preserve">). One could argue that this small number of photons in the </w:t>
-      </w:r>
-      <w:proofErr w:type="spellStart"/>
-      <w:r>
-        <w:rPr>
-          <w:color w:val="000000" w:themeColor="text1"/>
-        </w:rPr>
-        <w:t>variational</w:t>
-      </w:r>
-      <w:proofErr w:type="spellEnd"/>
-      <w:r>
-        <w:rPr>
-          <w:color w:val="000000" w:themeColor="text1"/>
-        </w:rPr>
-        <w:t xml:space="preserve"> case is quite physical, reflecting that </w:t>
-      </w:r>
-      <w:r>
-        <w:rPr>
-          <w:color w:val="000000" w:themeColor="text1"/>
-        </w:rPr>
-        <w:t xml:space="preserve">the photons in the ground state are in fact virtual, and would lead for example, to no </w:t>
-      </w:r>
-      <w:proofErr w:type="spellStart"/>
-      <w:r>
-        <w:rPr>
-          <w:color w:val="000000" w:themeColor="text1"/>
-        </w:rPr>
-        <w:t>photodetection</w:t>
-      </w:r>
-      <w:proofErr w:type="spellEnd"/>
-      <w:r>
-        <w:rPr>
-          <w:color w:val="000000" w:themeColor="text1"/>
-        </w:rPr>
-        <w:t xml:space="preserve"> signal.</w:t>
-      </w:r>
-      <w:r>
-        <w:rPr>
-          <w:color w:val="000000" w:themeColor="text1"/>
-        </w:rPr>
-        <w:t xml:space="preserve">  </w:t>
-      </w:r>
-    </w:p>
-    <w:p>
-      <w:pPr>
-        <w:widowControl w:val="0"/>
-        <w:autoSpaceDE w:val="0"/>
-        <w:autoSpaceDN w:val="0"/>
-        <w:adjustRightInd w:val="0"/>
-        <w:jc w:val="both"/>
-        <w:rPr>
-          <w:color w:val="000000" w:themeColor="text1"/>
-        </w:rPr>
-      </w:pPr>
-    </w:p>
-    <w:p>
-      <w:pPr>
-        <w:widowControl w:val="0"/>
-        <w:autoSpaceDE w:val="0"/>
-        <w:autoSpaceDN w:val="0"/>
-        <w:adjustRightInd w:val="0"/>
-        <w:ind w:left="2160" w:firstLine="720"/>
-        <w:jc w:val="both"/>
-        <w:rPr>
-          <w:color w:val="000000" w:themeColor="text1"/>
-        </w:rPr>
-      </w:pPr>
+      <w:r>
+        <w:rPr>
+          <w:color w:val="000000" w:themeColor="text1"/>
+        </w:rPr>
+        <w:tab/>
+      </w:r>
+      <w:r>
+        <w:rPr>
+          <w:color w:val="000000" w:themeColor="text1"/>
+        </w:rPr>
+        <w:tab/>
+      </w:r>
+      <w:r>
+        <w:rPr>
+          <w:color w:val="000000" w:themeColor="text1"/>
+        </w:rPr>
+        <w:tab/>
+      </w:r>
       <w:r>
         <w:rPr>
           <w:color w:val="000000" w:themeColor="text1"/>
         </w:rPr>
         <w:drawing>
-          <wp:inline distT="0" distB="0" distL="0" distR="0" wp14:anchorId="7ABCE269" wp14:editId="5FD5EF9C">
-            <wp:extent cx="2337435" cy="2220112"/>
+          <wp:inline distT="0" distB="0" distL="0" distR="0" wp14:anchorId="6404A3EE" wp14:editId="30AC94AC">
+            <wp:extent cx="3352800" cy="3124200"/>
             <wp:effectExtent l="0" t="0" r="0" b="0"/>
-            <wp:docPr id="3" name="Picture 3"/>
+            <wp:docPr id="2" name="Picture 2"/>
             <wp:cNvGraphicFramePr>
               <a:graphicFrameLocks xmlns:a="http://schemas.openxmlformats.org/drawingml/2006/main" noChangeAspect="1"/>
             </wp:cNvGraphicFramePr>
@@ -1596,7 +1232,7 @@
                   <pic:spPr>
                     <a:xfrm>
                       <a:off x="0" y="0"/>
-                      <a:ext cx="2340483" cy="2223007"/>
+                      <a:ext cx="3352800" cy="3124200"/>
                     </a:xfrm>
                     <a:prstGeom prst="rect">
                       <a:avLst/>
@@ -1643,35 +1279,26 @@
           <w:b/>
           <w:color w:val="4472C4" w:themeColor="accent5"/>
         </w:rPr>
-        <w:t xml:space="preserve">Number of virtual photons in the ground state calculated </w:t>
-      </w:r>
-      <w:proofErr w:type="spellStart"/>
+        <w:t>Number of virtual photons</w:t>
+      </w:r>
       <w:r>
         <w:rPr>
           <w:b/>
           <w:color w:val="4472C4" w:themeColor="accent5"/>
         </w:rPr>
-        <w:t>variationally</w:t>
-      </w:r>
-      <w:proofErr w:type="spellEnd"/>
+        <w:t xml:space="preserve"> (bare and interacting)</w:t>
+      </w:r>
       <w:r>
         <w:rPr>
           <w:b/>
           <w:color w:val="4472C4" w:themeColor="accent5"/>
         </w:rPr>
-        <w:t xml:space="preserve">, numerically, and </w:t>
-      </w:r>
-      <w:r>
-        <w:rPr>
-          <w:b/>
+        <w:t xml:space="preserve"> in the ground state calculated variationally, numerically, and through perturbation theory.</w:t>
+      </w:r>
+      <w:r>
+        <w:rPr>
           <w:color w:val="4472C4" w:themeColor="accent5"/>
         </w:rPr>
-        <w:t>through perturbation theory.</w:t>
-      </w:r>
-      <w:r>
-        <w:rPr>
-          <w:color w:val="4472C4" w:themeColor="accent5"/>
-        </w:rPr>
         <w:t xml:space="preserve"> Parameters are the same as in Fig. 2 (top panel) of the main text.</w:t>
       </w:r>
     </w:p>
@@ -1714,35 +1341,7 @@
         <w:rPr>
           <w:color w:val="000000" w:themeColor="text1"/>
         </w:rPr>
-        <w:t xml:space="preserve"> is that the </w:t>
-      </w:r>
-      <w:proofErr w:type="spellStart"/>
-      <w:r>
-        <w:rPr>
-          <w:color w:val="000000" w:themeColor="text1"/>
-        </w:rPr>
-        <w:t>variational</w:t>
-      </w:r>
-      <w:proofErr w:type="spellEnd"/>
-      <w:r>
-        <w:rPr>
-          <w:color w:val="000000" w:themeColor="text1"/>
-        </w:rPr>
-        <w:t xml:space="preserve"> method we propose here, does not prescribe a relation between the </w:t>
-      </w:r>
-      <w:proofErr w:type="spellStart"/>
-      <w:r>
-        <w:rPr>
-          <w:color w:val="000000" w:themeColor="text1"/>
-        </w:rPr>
-        <w:t>variationally</w:t>
-      </w:r>
-      <w:proofErr w:type="spellEnd"/>
-      <w:r>
-        <w:rPr>
-          <w:color w:val="000000" w:themeColor="text1"/>
-        </w:rPr>
-        <w:t xml:space="preserve"> obtained modes and the </w:t>
+        <w:t xml:space="preserve"> is that the variational method we propose here, does not prescribe a relation between the variationally obtained modes and the </w:t>
       </w:r>
       <w:r>
         <w:rPr>
@@ -1754,55 +1353,19 @@
         <w:rPr>
           <w:color w:val="000000" w:themeColor="text1"/>
         </w:rPr>
-        <w:t xml:space="preserve">. This is somewhat analogous to the situation in </w:t>
-      </w:r>
-      <w:proofErr w:type="spellStart"/>
-      <w:r>
-        <w:rPr>
-          <w:color w:val="000000" w:themeColor="text1"/>
-        </w:rPr>
-        <w:t>Hart</w:t>
-      </w:r>
-      <w:r>
-        <w:rPr>
-          <w:color w:val="000000" w:themeColor="text1"/>
-        </w:rPr>
-        <w:t>ree-Fock</w:t>
-      </w:r>
-      <w:proofErr w:type="spellEnd"/>
-      <w:r>
-        <w:rPr>
-          <w:color w:val="000000" w:themeColor="text1"/>
-        </w:rPr>
-        <w:t xml:space="preserve"> theory, in which the </w:t>
-      </w:r>
-      <w:proofErr w:type="spellStart"/>
-      <w:r>
-        <w:rPr>
-          <w:color w:val="000000" w:themeColor="text1"/>
-        </w:rPr>
-        <w:t>variational</w:t>
-      </w:r>
-      <w:proofErr w:type="spellEnd"/>
-      <w:r>
-        <w:rPr>
-          <w:color w:val="000000" w:themeColor="text1"/>
-        </w:rPr>
-        <w:t xml:space="preserve"> orbitals do not have an obvious relation to </w:t>
-      </w:r>
-      <w:r>
-        <w:rPr>
-          <w:color w:val="000000" w:themeColor="text1"/>
-        </w:rPr>
-        <w:t>quantities that would appear in an exact solution (the</w:t>
-      </w:r>
-      <w:bookmarkStart w:id="0" w:name="_GoBack"/>
-      <w:bookmarkEnd w:id="0"/>
-      <w:r>
-        <w:rPr>
-          <w:color w:val="000000" w:themeColor="text1"/>
-        </w:rPr>
-        <w:t xml:space="preserve"> same </w:t>
+        <w:t>. This is somewhat analogous to the situation in Hart</w:t>
+      </w:r>
+      <w:r>
+        <w:rPr>
+          <w:color w:val="000000" w:themeColor="text1"/>
+        </w:rPr>
+        <w:t xml:space="preserve">ree-Fock theory, in which the variational orbitals do not have an obvious relation to </w:t>
+      </w:r>
+      <w:r>
+        <w:rPr>
+          <w:color w:val="000000" w:themeColor="text1"/>
+        </w:rPr>
+        <w:t xml:space="preserve">quantities that would appear in an exact solution (the same </w:t>
       </w:r>
       <w:r>
         <w:rPr>
@@ -1932,14 +1495,7 @@
           <w:rFonts w:eastAsiaTheme="minorEastAsia"/>
           <w:color w:val="000000" w:themeColor="text1"/>
         </w:rPr>
-        <w:t xml:space="preserve"> </w:t>
-      </w:r>
-      <w:r>
-        <w:rPr>
-          <w:rFonts w:eastAsiaTheme="minorEastAsia"/>
-          <w:color w:val="000000" w:themeColor="text1"/>
-        </w:rPr>
-        <w:t>is now Fig. 3. We write:</w:t>
+        <w:t xml:space="preserve"> is now Fig. 3. We write:</w:t>
       </w:r>
     </w:p>
     <w:p>
@@ -1990,102 +1546,12 @@
         <w:rPr>
           <w:color w:val="4472C4" w:themeColor="accent5"/>
         </w:rPr>
-        <w:t xml:space="preserve"> </w:t>
+        <w:t xml:space="preserve"> which is a measure of entanglement between the ground state and excitations of the photon and matter (details shown in Supplemental Materials). Such observables may play a role in correlated spectroscopies, as proposed in Ref. 28. We show predictions of the value of this observable based on the variational method, numerical diagonalization, and perturbation theory in the bare emitter and photon states. As can be seen, perturbation theory overestimates the magnitude of the energy shift, while both numerical and variational methods capture a saturation and then decrease of this expectation value, showing an apparent de-correlation between light and matter in the deep-strong coupling regime. The results of Fig. 2 and Fig. 3 demonstrate not only the accuracy of our ansatz, but provides insight into the mechanisms by which light-matter coupling saturates in the nonperturbative QED regime. The results of Fig. 2 and Fig. 3 also show that despite correlations being treated perturbatively, it remains possible for correlated observables (and energies) to be predicted with high accuracy.</w:t>
       </w:r>
       <w:r>
         <w:rPr>
           <w:color w:val="4472C4" w:themeColor="accent5"/>
         </w:rPr>
-        <w:t xml:space="preserve">which is a measure of entanglement between the ground state and excitations of the photon and matter (details shown in Supplemental Materials). Such observables may play a role in correlated spectroscopies, as proposed in Ref. 28. We show predictions of the value of this observable based on the </w:t>
-      </w:r>
-      <w:proofErr w:type="spellStart"/>
-      <w:r>
-        <w:rPr>
-          <w:color w:val="4472C4" w:themeColor="accent5"/>
-        </w:rPr>
-        <w:t>variational</w:t>
-      </w:r>
-      <w:proofErr w:type="spellEnd"/>
-      <w:r>
-        <w:rPr>
-          <w:color w:val="4472C4" w:themeColor="accent5"/>
-        </w:rPr>
-        <w:t xml:space="preserve"> method, numerical </w:t>
-      </w:r>
-      <w:proofErr w:type="spellStart"/>
-      <w:r>
-        <w:rPr>
-          <w:color w:val="4472C4" w:themeColor="accent5"/>
-        </w:rPr>
-        <w:t>diagonalization</w:t>
-      </w:r>
-      <w:proofErr w:type="spellEnd"/>
-      <w:r>
-        <w:rPr>
-          <w:color w:val="4472C4" w:themeColor="accent5"/>
-        </w:rPr>
-        <w:t xml:space="preserve">, and perturbation theory in the bare emitter and photon states. As can be seen, perturbation theory overestimates the magnitude of the energy shift, while both numerical and </w:t>
-      </w:r>
-      <w:proofErr w:type="spellStart"/>
-      <w:r>
-        <w:rPr>
-          <w:color w:val="4472C4" w:themeColor="accent5"/>
-        </w:rPr>
-        <w:t>variational</w:t>
-      </w:r>
-      <w:proofErr w:type="spellEnd"/>
-      <w:r>
-        <w:rPr>
-          <w:color w:val="4472C4" w:themeColor="accent5"/>
-        </w:rPr>
-        <w:t xml:space="preserve"> methods capture a saturation and then decrease of this expectation value, showing an apparent de-correlation between light and matter in the deep-strong coupling regime. The results of Fig. 2 and Fig. 3 demonstrate not only the accuracy of our </w:t>
-      </w:r>
-      <w:proofErr w:type="spellStart"/>
-      <w:r>
-        <w:rPr>
-          <w:color w:val="4472C4" w:themeColor="accent5"/>
-        </w:rPr>
-        <w:t>ansatz</w:t>
-      </w:r>
-      <w:proofErr w:type="spellEnd"/>
-      <w:r>
-        <w:rPr>
-          <w:color w:val="4472C4" w:themeColor="accent5"/>
-        </w:rPr>
-        <w:t xml:space="preserve">, but provides insight into the mechanisms by which light-matter coupling saturates in the </w:t>
-      </w:r>
-      <w:proofErr w:type="spellStart"/>
-      <w:r>
-        <w:rPr>
-          <w:color w:val="4472C4" w:themeColor="accent5"/>
-        </w:rPr>
-        <w:t>nonperturbative</w:t>
-      </w:r>
-      <w:proofErr w:type="spellEnd"/>
-      <w:r>
-        <w:rPr>
-          <w:color w:val="4472C4" w:themeColor="accent5"/>
-        </w:rPr>
-        <w:t xml:space="preserve"> QED regime. The results of Fig. 2 and Fig. 3 also show that despite correlations being treated </w:t>
-      </w:r>
-      <w:proofErr w:type="spellStart"/>
-      <w:r>
-        <w:rPr>
-          <w:color w:val="4472C4" w:themeColor="accent5"/>
-        </w:rPr>
-        <w:t>perturbatively</w:t>
-      </w:r>
-      <w:proofErr w:type="spellEnd"/>
-      <w:r>
-        <w:rPr>
-          <w:color w:val="4472C4" w:themeColor="accent5"/>
-        </w:rPr>
-        <w:t>, it remains possible for correlated observables (and energies) to be predicted with high accuracy.</w:t>
-      </w:r>
-      <w:r>
-        <w:rPr>
-          <w:color w:val="4472C4" w:themeColor="accent5"/>
-        </w:rPr>
         <w:t>”</w:t>
       </w:r>
     </w:p>
@@ -2260,61 +1726,19 @@
         <w:rPr>
           <w:color w:val="000000" w:themeColor="text1"/>
         </w:rPr>
-        <w:t>n the Supplementary Information, in the section “Derivation of results for one-dimensional cavity model in the main text”, we add a sub-section titled “</w:t>
-      </w:r>
-      <w:proofErr w:type="spellStart"/>
-      <w:r>
-        <w:rPr>
-          <w:color w:val="000000" w:themeColor="text1"/>
-        </w:rPr>
-        <w:t>Perturbativ</w:t>
-      </w:r>
-      <w:r>
-        <w:rPr>
-          <w:color w:val="000000" w:themeColor="text1"/>
-        </w:rPr>
-        <w:t>e</w:t>
-      </w:r>
-      <w:proofErr w:type="spellEnd"/>
-      <w:r>
-        <w:rPr>
-          <w:color w:val="000000" w:themeColor="text1"/>
-        </w:rPr>
-        <w:t xml:space="preserve"> calculation of the energies” </w:t>
-      </w:r>
-      <w:r>
-        <w:rPr>
-          <w:color w:val="000000" w:themeColor="text1"/>
-        </w:rPr>
-        <w:t xml:space="preserve">where we show the expressions used to </w:t>
-      </w:r>
-      <w:proofErr w:type="spellStart"/>
-      <w:r>
-        <w:rPr>
-          <w:color w:val="000000" w:themeColor="text1"/>
-        </w:rPr>
-        <w:t>perturbatively</w:t>
-      </w:r>
-      <w:proofErr w:type="spellEnd"/>
-      <w:r>
-        <w:rPr>
-          <w:color w:val="000000" w:themeColor="text1"/>
-        </w:rPr>
-        <w:t xml:space="preserve"> calculate the energies. Additionally, in the Supplementary Information, in the section titled “Derivation of results for one-dimensional cavity model in the main text” we have added information on how the numerical </w:t>
-      </w:r>
-      <w:proofErr w:type="spellStart"/>
-      <w:r>
-        <w:rPr>
-          <w:color w:val="000000" w:themeColor="text1"/>
-        </w:rPr>
-        <w:t>diagonalization</w:t>
-      </w:r>
-      <w:proofErr w:type="spellEnd"/>
-      <w:r>
-        <w:rPr>
-          <w:color w:val="000000" w:themeColor="text1"/>
-        </w:rPr>
-        <w:t xml:space="preserve"> is performed.</w:t>
+        <w:t>n the Supplementary Information, in the section “Derivation of results for one-dimensional cavity model in the main text”, we add a sub-section titled “Perturbativ</w:t>
+      </w:r>
+      <w:r>
+        <w:rPr>
+          <w:color w:val="000000" w:themeColor="text1"/>
+        </w:rPr>
+        <w:t xml:space="preserve">e calculation of the energies” </w:t>
+      </w:r>
+      <w:r>
+        <w:rPr>
+          <w:color w:val="000000" w:themeColor="text1"/>
+        </w:rPr>
+        <w:t>where we show the expressions used to perturbatively calculate the energies. Additionally, in the Supplementary Information, in the section titled “Derivation of results for one-dimensional cavity model in the main text” we have added information on how the numerical diagonalization is performed.</w:t>
       </w:r>
     </w:p>
     <w:p>
@@ -2469,246 +1893,66 @@
           <w:color w:val="000000" w:themeColor="text1"/>
           <w:shd w:val="clear" w:color="auto" w:fill="FFFFFF"/>
         </w:rPr>
-        <w:t xml:space="preserve"> In that work, they perform an exact solution of a harmonic oscillator which is resonant with a cavity (via a simple </w:t>
-      </w:r>
-      <w:proofErr w:type="spellStart"/>
+        <w:t xml:space="preserve"> In that work, they perform an exact solution of a harmonic oscillator which is resonant with a cavity (via a simple Bogoliubov transformation). This leads to polaritonic states as the exact eigenstates of the system</w:t>
+      </w:r>
       <w:r>
         <w:rPr>
           <w:rFonts w:eastAsia="Times New Roman"/>
           <w:color w:val="000000" w:themeColor="text1"/>
           <w:shd w:val="clear" w:color="auto" w:fill="FFFFFF"/>
         </w:rPr>
-        <w:t>Bogoliubov</w:t>
-      </w:r>
-      <w:proofErr w:type="spellEnd"/>
+        <w:t>. They then calculate photodetection signals for upper and lower polaritonic states, and find that the field is strongly reduced at the location of the emitter, with the position-dependent photodetection intensity looking very similar to the modes we present in this manuscript</w:t>
+      </w:r>
       <w:r>
         <w:rPr>
           <w:rFonts w:eastAsia="Times New Roman"/>
           <w:color w:val="000000" w:themeColor="text1"/>
           <w:shd w:val="clear" w:color="auto" w:fill="FFFFFF"/>
         </w:rPr>
-        <w:t xml:space="preserve"> transformation). This leads to </w:t>
-      </w:r>
-      <w:proofErr w:type="spellStart"/>
+        <w:t xml:space="preserve"> (we have included a figure from their manuscript below)</w:t>
+      </w:r>
       <w:r>
         <w:rPr>
           <w:rFonts w:eastAsia="Times New Roman"/>
           <w:color w:val="000000" w:themeColor="text1"/>
           <w:shd w:val="clear" w:color="auto" w:fill="FFFFFF"/>
         </w:rPr>
-        <w:t>polaritonic</w:t>
-      </w:r>
-      <w:proofErr w:type="spellEnd"/>
+        <w:t>. In the limit of infinite coupling, we find the same result that they do, that the modes (in our framework) or the photodetection signals for excited states (in their framework), form a node. Due to the resonant situation they consider, the photodetection signals probe a single mode.</w:t>
+      </w:r>
       <w:r>
         <w:rPr>
           <w:rFonts w:eastAsia="Times New Roman"/>
           <w:color w:val="000000" w:themeColor="text1"/>
           <w:shd w:val="clear" w:color="auto" w:fill="FFFFFF"/>
         </w:rPr>
-        <w:t xml:space="preserve"> states as the exact </w:t>
-      </w:r>
-      <w:proofErr w:type="spellStart"/>
-      <w:r>
+        <w:t xml:space="preserve"> It would be of great interest to consider the interaction of a two-level probe weakly coupled to the system we considered in this manuscript, and the resulting photodetection signals.</w:t>
+      </w:r>
+    </w:p>
+    <w:p>
+      <w:pPr>
+        <w:jc w:val="both"/>
         <w:rPr>
           <w:rFonts w:eastAsia="Times New Roman"/>
           <w:color w:val="000000" w:themeColor="text1"/>
           <w:shd w:val="clear" w:color="auto" w:fill="FFFFFF"/>
         </w:rPr>
-        <w:t>eigenstates</w:t>
-      </w:r>
-      <w:proofErr w:type="spellEnd"/>
+      </w:pPr>
+    </w:p>
+    <w:p>
+      <w:pPr>
+        <w:jc w:val="both"/>
+        <w:rPr>
+          <w:rFonts w:eastAsia="Times New Roman"/>
+          <w:color w:val="000000" w:themeColor="text1"/>
+        </w:rPr>
+      </w:pPr>
       <w:r>
         <w:rPr>
           <w:rFonts w:eastAsia="Times New Roman"/>
           <w:color w:val="000000" w:themeColor="text1"/>
           <w:shd w:val="clear" w:color="auto" w:fill="FFFFFF"/>
         </w:rPr>
-        <w:t xml:space="preserve"> of the system</w:t>
-      </w:r>
-      <w:r>
-        <w:rPr>
-          <w:rFonts w:eastAsia="Times New Roman"/>
-          <w:color w:val="000000" w:themeColor="text1"/>
-          <w:shd w:val="clear" w:color="auto" w:fill="FFFFFF"/>
-        </w:rPr>
-        <w:t xml:space="preserve">. They then calculate </w:t>
-      </w:r>
-      <w:proofErr w:type="spellStart"/>
-      <w:r>
-        <w:rPr>
-          <w:rFonts w:eastAsia="Times New Roman"/>
-          <w:color w:val="000000" w:themeColor="text1"/>
-          <w:shd w:val="clear" w:color="auto" w:fill="FFFFFF"/>
-        </w:rPr>
-        <w:t>photodetection</w:t>
-      </w:r>
-      <w:proofErr w:type="spellEnd"/>
-      <w:r>
-        <w:rPr>
-          <w:rFonts w:eastAsia="Times New Roman"/>
-          <w:color w:val="000000" w:themeColor="text1"/>
-          <w:shd w:val="clear" w:color="auto" w:fill="FFFFFF"/>
-        </w:rPr>
-        <w:t xml:space="preserve"> signals for upper and lower </w:t>
-      </w:r>
-      <w:proofErr w:type="spellStart"/>
-      <w:r>
-        <w:rPr>
-          <w:rFonts w:eastAsia="Times New Roman"/>
-          <w:color w:val="000000" w:themeColor="text1"/>
-          <w:shd w:val="clear" w:color="auto" w:fill="FFFFFF"/>
-        </w:rPr>
-        <w:t>polaritonic</w:t>
-      </w:r>
-      <w:proofErr w:type="spellEnd"/>
-      <w:r>
-        <w:rPr>
-          <w:rFonts w:eastAsia="Times New Roman"/>
-          <w:color w:val="000000" w:themeColor="text1"/>
-          <w:shd w:val="clear" w:color="auto" w:fill="FFFFFF"/>
-        </w:rPr>
-        <w:t xml:space="preserve"> states, and find that the field is strongly reduced at the location of the emitter, with the position-dependent </w:t>
-      </w:r>
-      <w:proofErr w:type="spellStart"/>
-      <w:r>
-        <w:rPr>
-          <w:rFonts w:eastAsia="Times New Roman"/>
-          <w:color w:val="000000" w:themeColor="text1"/>
-          <w:shd w:val="clear" w:color="auto" w:fill="FFFFFF"/>
-        </w:rPr>
-        <w:t>photodetection</w:t>
-      </w:r>
-      <w:proofErr w:type="spellEnd"/>
-      <w:r>
-        <w:rPr>
-          <w:rFonts w:eastAsia="Times New Roman"/>
-          <w:color w:val="000000" w:themeColor="text1"/>
-          <w:shd w:val="clear" w:color="auto" w:fill="FFFFFF"/>
-        </w:rPr>
-        <w:t xml:space="preserve"> intensity looking very similar to the modes we present in this manuscript</w:t>
-      </w:r>
-      <w:r>
-        <w:rPr>
-          <w:rFonts w:eastAsia="Times New Roman"/>
-          <w:color w:val="000000" w:themeColor="text1"/>
-          <w:shd w:val="clear" w:color="auto" w:fill="FFFFFF"/>
-        </w:rPr>
-        <w:t xml:space="preserve"> (we have included a figure from their manuscript below)</w:t>
-      </w:r>
-      <w:r>
-        <w:rPr>
-          <w:rFonts w:eastAsia="Times New Roman"/>
-          <w:color w:val="000000" w:themeColor="text1"/>
-          <w:shd w:val="clear" w:color="auto" w:fill="FFFFFF"/>
-        </w:rPr>
-        <w:t xml:space="preserve">. In the limit of infinite coupling, we find the same result that they do, that the modes (in our framework) or the </w:t>
-      </w:r>
-      <w:proofErr w:type="spellStart"/>
-      <w:r>
-        <w:rPr>
-          <w:rFonts w:eastAsia="Times New Roman"/>
-          <w:color w:val="000000" w:themeColor="text1"/>
-          <w:shd w:val="clear" w:color="auto" w:fill="FFFFFF"/>
-        </w:rPr>
-        <w:t>photodetection</w:t>
-      </w:r>
-      <w:proofErr w:type="spellEnd"/>
-      <w:r>
-        <w:rPr>
-          <w:rFonts w:eastAsia="Times New Roman"/>
-          <w:color w:val="000000" w:themeColor="text1"/>
-          <w:shd w:val="clear" w:color="auto" w:fill="FFFFFF"/>
-        </w:rPr>
-        <w:t xml:space="preserve"> signals for excited states (in their framework), form a node. Due to the resonant situation they consider, the </w:t>
-      </w:r>
-      <w:proofErr w:type="spellStart"/>
-      <w:r>
-        <w:rPr>
-          <w:rFonts w:eastAsia="Times New Roman"/>
-          <w:color w:val="000000" w:themeColor="text1"/>
-          <w:shd w:val="clear" w:color="auto" w:fill="FFFFFF"/>
-        </w:rPr>
-        <w:t>photodetection</w:t>
-      </w:r>
-      <w:proofErr w:type="spellEnd"/>
-      <w:r>
-        <w:rPr>
-          <w:rFonts w:eastAsia="Times New Roman"/>
-          <w:color w:val="000000" w:themeColor="text1"/>
-          <w:shd w:val="clear" w:color="auto" w:fill="FFFFFF"/>
-        </w:rPr>
-        <w:t xml:space="preserve"> signals probe a single mode.</w:t>
-      </w:r>
-      <w:r>
-        <w:rPr>
-          <w:rFonts w:eastAsia="Times New Roman"/>
-          <w:color w:val="000000" w:themeColor="text1"/>
-          <w:shd w:val="clear" w:color="auto" w:fill="FFFFFF"/>
-        </w:rPr>
-        <w:t xml:space="preserve"> It would be of great interest to consider the interaction of a two-level probe weakly coupled to the system we considered in this manuscript, and the resulting </w:t>
-      </w:r>
-      <w:proofErr w:type="spellStart"/>
-      <w:r>
-        <w:rPr>
-          <w:rFonts w:eastAsia="Times New Roman"/>
-          <w:color w:val="000000" w:themeColor="text1"/>
-          <w:shd w:val="clear" w:color="auto" w:fill="FFFFFF"/>
-        </w:rPr>
-        <w:t>photodetection</w:t>
-      </w:r>
-      <w:proofErr w:type="spellEnd"/>
-      <w:r>
-        <w:rPr>
-          <w:rFonts w:eastAsia="Times New Roman"/>
-          <w:color w:val="000000" w:themeColor="text1"/>
-          <w:shd w:val="clear" w:color="auto" w:fill="FFFFFF"/>
-        </w:rPr>
-        <w:t xml:space="preserve"> signals.</w:t>
-      </w:r>
-    </w:p>
-    <w:p>
-      <w:pPr>
-        <w:jc w:val="both"/>
-        <w:rPr>
-          <w:rFonts w:eastAsia="Times New Roman"/>
-          <w:color w:val="000000" w:themeColor="text1"/>
-          <w:shd w:val="clear" w:color="auto" w:fill="FFFFFF"/>
-        </w:rPr>
-      </w:pPr>
-    </w:p>
-    <w:p>
-      <w:pPr>
-        <w:jc w:val="both"/>
-        <w:rPr>
-          <w:rFonts w:eastAsia="Times New Roman"/>
-          <w:color w:val="000000" w:themeColor="text1"/>
-        </w:rPr>
-      </w:pPr>
-      <w:r>
-        <w:rPr>
-          <w:rFonts w:eastAsia="Times New Roman"/>
-          <w:color w:val="000000" w:themeColor="text1"/>
-          <w:shd w:val="clear" w:color="auto" w:fill="FFFFFF"/>
-        </w:rPr>
-        <w:t xml:space="preserve">However, we note that because of the highly non-resonant nature of the situation we consider in this work, the </w:t>
-      </w:r>
-      <w:proofErr w:type="spellStart"/>
-      <w:r>
-        <w:rPr>
-          <w:rFonts w:eastAsia="Times New Roman"/>
-          <w:color w:val="000000" w:themeColor="text1"/>
-          <w:shd w:val="clear" w:color="auto" w:fill="FFFFFF"/>
-        </w:rPr>
-        <w:t>photodetection</w:t>
-      </w:r>
-      <w:proofErr w:type="spellEnd"/>
-      <w:r>
-        <w:rPr>
-          <w:rFonts w:eastAsia="Times New Roman"/>
-          <w:color w:val="000000" w:themeColor="text1"/>
-          <w:shd w:val="clear" w:color="auto" w:fill="FFFFFF"/>
-        </w:rPr>
-        <w:t xml:space="preserve"> signals will not feature strong contribution from any one mode, and thus do not look much like the plots in </w:t>
+        <w:t xml:space="preserve">However, we note that because of the highly non-resonant nature of the situation we consider in this work, the photodetection signals will not feature strong contribution from any one mode, and thus do not look much like the plots in </w:t>
       </w:r>
       <w:r>
         <w:rPr>
@@ -2734,69 +1978,23 @@
           <w:color w:val="000000" w:themeColor="text1"/>
           <w:shd w:val="clear" w:color="auto" w:fill="FFFFFF"/>
         </w:rPr>
-        <w:t xml:space="preserve">. Nevertheless, the similarity of our individual modes to their resonant </w:t>
-      </w:r>
-      <w:proofErr w:type="spellStart"/>
+        <w:t>. Nevertheless, the similarity of our individual modes to their resonant photodetection signals is a strong, independent test on the validity of the physical content of these mode profiles. Moreover, it is very useful to retrieve this qualitative mode shape without needing to be able to do an analytical diagonalization, which is impossible in the case we consider, and ultimately reveals that these mode shapes are more general than the treatment in the work of de</w:t>
+      </w:r>
       <w:r>
         <w:rPr>
           <w:rFonts w:eastAsia="Times New Roman"/>
           <w:color w:val="000000" w:themeColor="text1"/>
           <w:shd w:val="clear" w:color="auto" w:fill="FFFFFF"/>
         </w:rPr>
-        <w:t>photodetection</w:t>
-      </w:r>
-      <w:proofErr w:type="spellEnd"/>
+        <w:t xml:space="preserve"> </w:t>
+      </w:r>
       <w:r>
         <w:rPr>
           <w:rFonts w:eastAsia="Times New Roman"/>
           <w:color w:val="000000" w:themeColor="text1"/>
           <w:shd w:val="clear" w:color="auto" w:fill="FFFFFF"/>
         </w:rPr>
-        <w:t xml:space="preserve"> signals is a strong, independent test on the validity of the physical content of these mode profiles. Moreover, it is very useful to retrieve this qualitative mode shape without needing to be able to do an analytical </w:t>
-      </w:r>
-      <w:proofErr w:type="spellStart"/>
-      <w:r>
-        <w:rPr>
-          <w:rFonts w:eastAsia="Times New Roman"/>
-          <w:color w:val="000000" w:themeColor="text1"/>
-          <w:shd w:val="clear" w:color="auto" w:fill="FFFFFF"/>
-        </w:rPr>
-        <w:t>diagonalization</w:t>
-      </w:r>
-      <w:proofErr w:type="spellEnd"/>
-      <w:r>
-        <w:rPr>
-          <w:rFonts w:eastAsia="Times New Roman"/>
-          <w:color w:val="000000" w:themeColor="text1"/>
-          <w:shd w:val="clear" w:color="auto" w:fill="FFFFFF"/>
-        </w:rPr>
-        <w:t>, which is impossible in the case we consider, and ultimately reveals that these mode shapes are more general than the treatment in the work of de</w:t>
-      </w:r>
-      <w:r>
-        <w:rPr>
-          <w:rFonts w:eastAsia="Times New Roman"/>
-          <w:color w:val="000000" w:themeColor="text1"/>
-          <w:shd w:val="clear" w:color="auto" w:fill="FFFFFF"/>
-        </w:rPr>
-        <w:t xml:space="preserve"> </w:t>
-      </w:r>
-      <w:proofErr w:type="spellStart"/>
-      <w:r>
-        <w:rPr>
-          <w:rFonts w:eastAsia="Times New Roman"/>
-          <w:color w:val="000000" w:themeColor="text1"/>
-          <w:shd w:val="clear" w:color="auto" w:fill="FFFFFF"/>
-        </w:rPr>
-        <w:t>Liberato</w:t>
-      </w:r>
-      <w:proofErr w:type="spellEnd"/>
-      <w:r>
-        <w:rPr>
-          <w:rFonts w:eastAsia="Times New Roman"/>
-          <w:color w:val="000000" w:themeColor="text1"/>
-          <w:shd w:val="clear" w:color="auto" w:fill="FFFFFF"/>
-        </w:rPr>
-        <w:t>.</w:t>
+        <w:t>Liberato.</w:t>
       </w:r>
     </w:p>
     <w:p>
@@ -2863,93 +2061,31 @@
         <w:rPr>
           <w:color w:val="4472C4" w:themeColor="accent5"/>
         </w:rPr>
-        <w:t xml:space="preserve">This is a so-called light-matter decoupling effect, which was proposed in Ref. [49]. In Ref. [49], on the basis of </w:t>
-      </w:r>
-      <w:proofErr w:type="spellStart"/>
+        <w:t>This is a so-called light-matter decoupling effect, which was proposed in Ref. [49]. In Ref. [49], on the basis of photodetection probabi</w:t>
+      </w:r>
       <w:r>
         <w:rPr>
           <w:color w:val="4472C4" w:themeColor="accent5"/>
         </w:rPr>
-        <w:t>photodetection</w:t>
-      </w:r>
-      <w:proofErr w:type="spellEnd"/>
+        <w:t>lities for exactly-obtained ex</w:t>
+      </w:r>
       <w:r>
         <w:rPr>
           <w:color w:val="4472C4" w:themeColor="accent5"/>
         </w:rPr>
-        <w:t xml:space="preserve"> probabi</w:t>
+        <w:t>cited polaritonic eigenstates in a Hopfield model, deLiberato obtained</w:t>
       </w:r>
       <w:r>
         <w:rPr>
           <w:color w:val="4472C4" w:themeColor="accent5"/>
         </w:rPr>
-        <w:t>lities for exactly-obtained ex</w:t>
+        <w:t xml:space="preserve"> ‘effective field mode profiles’</w:t>
       </w:r>
       <w:r>
         <w:rPr>
           <w:color w:val="4472C4" w:themeColor="accent5"/>
         </w:rPr>
-        <w:t xml:space="preserve">cited </w:t>
-      </w:r>
-      <w:proofErr w:type="spellStart"/>
-      <w:r>
-        <w:rPr>
-          <w:color w:val="4472C4" w:themeColor="accent5"/>
-        </w:rPr>
-        <w:t>polaritonic</w:t>
-      </w:r>
-      <w:proofErr w:type="spellEnd"/>
-      <w:r>
-        <w:rPr>
-          <w:color w:val="4472C4" w:themeColor="accent5"/>
-        </w:rPr>
-        <w:t xml:space="preserve"> </w:t>
-      </w:r>
-      <w:proofErr w:type="spellStart"/>
-      <w:r>
-        <w:rPr>
-          <w:color w:val="4472C4" w:themeColor="accent5"/>
-        </w:rPr>
-        <w:t>eigenstates</w:t>
-      </w:r>
-      <w:proofErr w:type="spellEnd"/>
-      <w:r>
-        <w:rPr>
-          <w:color w:val="4472C4" w:themeColor="accent5"/>
-        </w:rPr>
-        <w:t xml:space="preserve"> in a Hopfield model, </w:t>
-      </w:r>
-      <w:proofErr w:type="spellStart"/>
-      <w:r>
-        <w:rPr>
-          <w:color w:val="4472C4" w:themeColor="accent5"/>
-        </w:rPr>
-        <w:t>deLiberato</w:t>
-      </w:r>
-      <w:proofErr w:type="spellEnd"/>
-      <w:r>
-        <w:rPr>
-          <w:color w:val="4472C4" w:themeColor="accent5"/>
-        </w:rPr>
-        <w:t xml:space="preserve"> obtained</w:t>
-      </w:r>
-      <w:r>
-        <w:rPr>
-          <w:color w:val="4472C4" w:themeColor="accent5"/>
-        </w:rPr>
-        <w:t xml:space="preserve"> ‘effective field mode profiles’</w:t>
-      </w:r>
-      <w:r>
-        <w:rPr>
-          <w:color w:val="4472C4" w:themeColor="accent5"/>
-        </w:rPr>
-        <w:t xml:space="preserve"> with a strong dip in the location of the emitter, in qualitative agreement with what we report here.</w:t>
-      </w:r>
-      <w:r>
-        <w:rPr>
-          <w:color w:val="4472C4" w:themeColor="accent5"/>
-        </w:rPr>
-        <w:t>”</w:t>
+        <w:t xml:space="preserve"> with a strong dip in the location of the emitter, in qualitative agreement with what we report here.”</w:t>
       </w:r>
     </w:p>
     <w:p>
@@ -3008,23 +2144,7 @@
           <w:b/>
           <w:color w:val="000000" w:themeColor="text1"/>
         </w:rPr>
-        <w:t xml:space="preserve">T. </w:t>
-      </w:r>
-      <w:proofErr w:type="spellStart"/>
-      <w:r>
-        <w:rPr>
-          <w:b/>
-          <w:color w:val="000000" w:themeColor="text1"/>
-        </w:rPr>
-        <w:t>Niemczyk</w:t>
-      </w:r>
-      <w:proofErr w:type="spellEnd"/>
-      <w:r>
-        <w:rPr>
-          <w:b/>
-          <w:color w:val="000000" w:themeColor="text1"/>
-        </w:rPr>
-        <w:t xml:space="preserve"> et al., Nature Physics 6, 772–776 (2010)</w:t>
+        <w:t>T. Niemczyk et al., Nature Physics 6, 772–776 (2010)</w:t>
       </w:r>
       <w:r>
         <w:rPr>
@@ -3043,39 +2163,7 @@
           <w:b/>
           <w:color w:val="000000" w:themeColor="text1"/>
         </w:rPr>
-        <w:t xml:space="preserve">P. </w:t>
-      </w:r>
-      <w:proofErr w:type="spellStart"/>
-      <w:r>
-        <w:rPr>
-          <w:b/>
-          <w:color w:val="000000" w:themeColor="text1"/>
-        </w:rPr>
-        <w:t>Forn-Díaz</w:t>
-      </w:r>
-      <w:proofErr w:type="spellEnd"/>
-      <w:r>
-        <w:rPr>
-          <w:b/>
-          <w:color w:val="000000" w:themeColor="text1"/>
-        </w:rPr>
-        <w:t xml:space="preserve"> et al. Phys. Rev. </w:t>
-      </w:r>
-      <w:proofErr w:type="spellStart"/>
-      <w:r>
-        <w:rPr>
-          <w:b/>
-          <w:color w:val="000000" w:themeColor="text1"/>
-        </w:rPr>
-        <w:t>Lett</w:t>
-      </w:r>
-      <w:proofErr w:type="spellEnd"/>
-      <w:r>
-        <w:rPr>
-          <w:b/>
-          <w:color w:val="000000" w:themeColor="text1"/>
-        </w:rPr>
-        <w:t>. 105, 237001 (2010)</w:t>
+        <w:t>P. Forn-Díaz et al. Phys. Rev. Lett. 105, 237001 (2010)</w:t>
       </w:r>
       <w:r>
         <w:rPr>
@@ -3094,39 +2182,7 @@
           <w:b/>
           <w:color w:val="000000" w:themeColor="text1"/>
         </w:rPr>
-        <w:t xml:space="preserve">D. </w:t>
-      </w:r>
-      <w:proofErr w:type="spellStart"/>
-      <w:r>
-        <w:rPr>
-          <w:b/>
-          <w:color w:val="000000" w:themeColor="text1"/>
-        </w:rPr>
-        <w:t>Marković</w:t>
-      </w:r>
-      <w:proofErr w:type="spellEnd"/>
-      <w:r>
-        <w:rPr>
-          <w:b/>
-          <w:color w:val="000000" w:themeColor="text1"/>
-        </w:rPr>
-        <w:t xml:space="preserve"> et al., Phys. Rev. </w:t>
-      </w:r>
-      <w:proofErr w:type="spellStart"/>
-      <w:r>
-        <w:rPr>
-          <w:b/>
-          <w:color w:val="000000" w:themeColor="text1"/>
-        </w:rPr>
-        <w:t>Lett</w:t>
-      </w:r>
-      <w:proofErr w:type="spellEnd"/>
-      <w:r>
-        <w:rPr>
-          <w:b/>
-          <w:color w:val="000000" w:themeColor="text1"/>
-        </w:rPr>
-        <w:t>. 121, 040505 (2018)</w:t>
+        <w:t>D. Marković et al., Phys. Rev. Lett. 121, 040505 (2018)</w:t>
       </w:r>
       <w:r>
         <w:rPr>
@@ -3163,23 +2219,7 @@
           <w:b/>
           <w:color w:val="000000" w:themeColor="text1"/>
         </w:rPr>
-        <w:t xml:space="preserve">could be mentioned D. De </w:t>
-      </w:r>
-      <w:proofErr w:type="spellStart"/>
-      <w:r>
-        <w:rPr>
-          <w:b/>
-          <w:color w:val="000000" w:themeColor="text1"/>
-        </w:rPr>
-        <w:t>Bernardis</w:t>
-      </w:r>
-      <w:proofErr w:type="spellEnd"/>
-      <w:r>
-        <w:rPr>
-          <w:b/>
-          <w:color w:val="000000" w:themeColor="text1"/>
-        </w:rPr>
-        <w:t xml:space="preserve"> et al. Phys. Rev. A 98, 053819</w:t>
+        <w:t>could be mentioned D. De Bernardis et al. Phys. Rev. A 98, 053819</w:t>
       </w:r>
       <w:r>
         <w:rPr>
@@ -3204,23 +2244,7 @@
           <w:b/>
           <w:color w:val="000000" w:themeColor="text1"/>
         </w:rPr>
-        <w:t xml:space="preserve"> A reference to introduce the Thomas-</w:t>
-      </w:r>
-      <w:proofErr w:type="spellStart"/>
-      <w:r>
-        <w:rPr>
-          <w:b/>
-          <w:color w:val="000000" w:themeColor="text1"/>
-        </w:rPr>
-        <w:t>Reiche</w:t>
-      </w:r>
-      <w:proofErr w:type="spellEnd"/>
-      <w:r>
-        <w:rPr>
-          <w:b/>
-          <w:color w:val="000000" w:themeColor="text1"/>
-        </w:rPr>
-        <w:t>-Kuhn sum rule should be</w:t>
+        <w:t xml:space="preserve"> A reference to introduce the Thomas-Reiche-Kuhn sum rule should be</w:t>
       </w:r>
       <w:r>
         <w:rPr>
@@ -3360,23 +2384,7 @@
           <w:color w:val="000000" w:themeColor="text1"/>
           <w:kern w:val="1"/>
         </w:rPr>
-        <w:t xml:space="preserve"> by C. Cohen-</w:t>
-      </w:r>
-      <w:proofErr w:type="spellStart"/>
-      <w:r>
-        <w:rPr>
-          <w:color w:val="000000" w:themeColor="text1"/>
-          <w:kern w:val="1"/>
-        </w:rPr>
-        <w:t>Tannoudji</w:t>
-      </w:r>
-      <w:proofErr w:type="spellEnd"/>
-      <w:r>
-        <w:rPr>
-          <w:color w:val="000000" w:themeColor="text1"/>
-          <w:kern w:val="1"/>
-        </w:rPr>
-        <w:t xml:space="preserve"> </w:t>
+        <w:t xml:space="preserve"> by C. Cohen-Tannoudji </w:t>
       </w:r>
       <w:r>
         <w:rPr>
@@ -3422,23 +2430,7 @@
           <w:b/>
           <w:color w:val="000000" w:themeColor="text1"/>
         </w:rPr>
-        <w:t>Right after equation (12) there might be a typo on $E</w:t>
-      </w:r>
-      <w:proofErr w:type="gramStart"/>
-      <w:r>
-        <w:rPr>
-          <w:b/>
-          <w:color w:val="000000" w:themeColor="text1"/>
-        </w:rPr>
-        <w:t>^{</w:t>
-      </w:r>
-      <w:proofErr w:type="gramEnd"/>
-      <w:r>
-        <w:rPr>
-          <w:b/>
-          <w:color w:val="000000" w:themeColor="text1"/>
-        </w:rPr>
-        <w:t>(0)}$</w:t>
+        <w:t>Right after equation (12) there might be a typo on $E^{(0)}$</w:t>
       </w:r>
     </w:p>
     <w:p>
@@ -3609,61 +2601,19 @@
         <w:rPr>
           <w:color w:val="000000" w:themeColor="text1"/>
         </w:rPr>
-        <w:t xml:space="preserve"> now highlight the more general </w:t>
-      </w:r>
-      <w:proofErr w:type="spellStart"/>
-      <w:r>
-        <w:rPr>
-          <w:color w:val="000000" w:themeColor="text1"/>
-        </w:rPr>
-        <w:t>variational</w:t>
-      </w:r>
-      <w:proofErr w:type="spellEnd"/>
-      <w:r>
-        <w:rPr>
-          <w:color w:val="000000" w:themeColor="text1"/>
-        </w:rPr>
-        <w:t xml:space="preserve"> equations in the Supplementary Information. In particular, we </w:t>
-      </w:r>
-      <w:r>
-        <w:rPr>
-          <w:color w:val="000000" w:themeColor="text1"/>
-        </w:rPr>
-        <w:t xml:space="preserve">point out that in these more general equations, no long-wavelength approximation is made, and the field couples to the matter’s full </w:t>
-      </w:r>
-      <w:proofErr w:type="spellStart"/>
-      <w:r>
-        <w:rPr>
-          <w:color w:val="000000" w:themeColor="text1"/>
-        </w:rPr>
-        <w:t>wavefunctions</w:t>
-      </w:r>
-      <w:proofErr w:type="spellEnd"/>
-      <w:r>
-        <w:rPr>
-          <w:color w:val="000000" w:themeColor="text1"/>
-        </w:rPr>
-        <w:t xml:space="preserve"> and vice-versa. In particular, we write</w:t>
-      </w:r>
-      <w:r>
-        <w:rPr>
-          <w:color w:val="000000" w:themeColor="text1"/>
-        </w:rPr>
-        <w:t xml:space="preserve"> under </w:t>
-      </w:r>
-      <w:proofErr w:type="spellStart"/>
-      <w:r>
-        <w:rPr>
-          <w:color w:val="000000" w:themeColor="text1"/>
-        </w:rPr>
-        <w:t>Eq</w:t>
-      </w:r>
-      <w:proofErr w:type="spellEnd"/>
-      <w:r>
-        <w:rPr>
-          <w:color w:val="000000" w:themeColor="text1"/>
-        </w:rPr>
-        <w:t xml:space="preserve"> (8)</w:t>
+        <w:t xml:space="preserve"> now highlight the more general variational equations in the Supplementary Information. In particular, we </w:t>
+      </w:r>
+      <w:r>
+        <w:rPr>
+          <w:color w:val="000000" w:themeColor="text1"/>
+        </w:rPr>
+        <w:t>point out that in these more general equations, no long-wavelength approximation is made, and the field couples to the matter’s full wavefunctions and vice-versa. In particular, we write</w:t>
+      </w:r>
+      <w:r>
+        <w:rPr>
+          <w:color w:val="000000" w:themeColor="text1"/>
+        </w:rPr>
+        <w:t xml:space="preserve"> under Eq (8)</w:t>
       </w:r>
       <w:r>
         <w:rPr>
@@ -3700,71 +2650,31 @@
         <w:rPr>
           <w:color w:val="4472C4" w:themeColor="accent5"/>
         </w:rPr>
-        <w:t>“</w:t>
+        <w:t>“In the Supplementary Information, we derive a set of equations for the matter orbitals and phot</w:t>
       </w:r>
       <w:r>
         <w:rPr>
           <w:color w:val="4472C4" w:themeColor="accent5"/>
         </w:rPr>
-        <w:t>In the Supplementary Information, we derive a set of equations for the matter orbitals and phot</w:t>
+        <w:t>onic mode functions which self-</w:t>
       </w:r>
       <w:r>
         <w:rPr>
           <w:color w:val="4472C4" w:themeColor="accent5"/>
         </w:rPr>
-        <w:t>onic mode functions which self-</w:t>
+        <w:t>consistently takes into account the correlation energy associated with Eq. 8. These equat</w:t>
       </w:r>
       <w:r>
         <w:rPr>
           <w:color w:val="4472C4" w:themeColor="accent5"/>
         </w:rPr>
-        <w:t>consistently takes into account the correlation energy associated with Eq. 8. These equat</w:t>
+        <w:t>ions take into account the spa</w:t>
       </w:r>
       <w:r>
         <w:rPr>
           <w:color w:val="4472C4" w:themeColor="accent5"/>
         </w:rPr>
-        <w:t>ions take into account the spa</w:t>
-      </w:r>
-      <w:r>
-        <w:rPr>
-          <w:color w:val="4472C4" w:themeColor="accent5"/>
-        </w:rPr>
-        <w:t xml:space="preserve">tially varying </w:t>
-      </w:r>
-      <w:proofErr w:type="spellStart"/>
-      <w:r>
-        <w:rPr>
-          <w:color w:val="4472C4" w:themeColor="accent5"/>
-        </w:rPr>
-        <w:t>wavefunctions</w:t>
-      </w:r>
-      <w:proofErr w:type="spellEnd"/>
-      <w:r>
-        <w:rPr>
-          <w:color w:val="4472C4" w:themeColor="accent5"/>
-        </w:rPr>
-        <w:t xml:space="preserve"> to the spatially varying mode functions, just like </w:t>
-      </w:r>
-      <w:proofErr w:type="spellStart"/>
-      <w:r>
-        <w:rPr>
-          <w:color w:val="4472C4" w:themeColor="accent5"/>
-        </w:rPr>
-        <w:t>Eqs</w:t>
-      </w:r>
-      <w:proofErr w:type="spellEnd"/>
-      <w:r>
-        <w:rPr>
-          <w:color w:val="4472C4" w:themeColor="accent5"/>
-        </w:rPr>
-        <w:t>. 6 and 7, and therefore do not assume the dipole approximation.</w:t>
-      </w:r>
-      <w:r>
-        <w:rPr>
-          <w:color w:val="4472C4" w:themeColor="accent5"/>
-        </w:rPr>
-        <w:t>”</w:t>
+        <w:t>tially varying wavefunctions to the spatially varying mode functions, just like Eqs. 6 and 7, and therefore do not assume the dipole approximation.”</w:t>
       </w:r>
     </w:p>
     <w:p>

</xml_diff>